<commit_message>
1 changes + 22 changes
</commit_message>
<xml_diff>
--- a/Word dokumenty/22_Vlakna_paralerni_asynchroni.docx
+++ b/Word dokumenty/22_Vlakna_paralerni_asynchroni.docx
@@ -1,9 +1,10 @@
 
 <file path=word/document.xml><?xml version="1.0" encoding="utf-8"?>
-<w:document xmlns:wpc="http://schemas.microsoft.com/office/word/2010/wordprocessingCanvas" xmlns:cx="http://schemas.microsoft.com/office/drawing/2014/chartex" xmlns:cx1="http://schemas.microsoft.com/office/drawing/2015/9/8/chartex" xmlns:cx2="http://schemas.microsoft.com/office/drawing/2015/10/21/chartex" xmlns:cx3="http://schemas.microsoft.com/office/drawing/2016/5/9/chartex" xmlns:cx4="http://schemas.microsoft.com/office/drawing/2016/5/10/chartex" xmlns:cx5="http://schemas.microsoft.com/office/drawing/2016/5/11/chartex" xmlns:cx6="http://schemas.microsoft.com/office/drawing/2016/5/12/chartex" xmlns:cx7="http://schemas.microsoft.com/office/drawing/2016/5/13/chartex" xmlns:cx8="http://schemas.microsoft.com/office/drawing/2016/5/14/chartex" xmlns:mc="http://schemas.openxmlformats.org/markup-compatibility/2006" xmlns:aink="http://schemas.microsoft.com/office/drawing/2016/ink" xmlns:am3d="http://schemas.microsoft.com/office/drawing/2017/model3d" xmlns:o="urn:schemas-microsoft-com:office:office" xmlns:oel="http://schemas.microsoft.com/office/2019/extlst" xmlns:r="http://schemas.openxmlformats.org/officeDocument/2006/relationships" xmlns:m="http://schemas.openxmlformats.org/officeDocument/2006/math" xmlns:v="urn:schemas-microsoft-com:vml" xmlns:wp14="http://schemas.microsoft.com/office/word/2010/wordprocessingDrawing" xmlns:wp="http://schemas.openxmlformats.org/drawingml/2006/wordprocessingDrawing" xmlns:w10="urn:schemas-microsoft-com:office:word" xmlns:w="http://schemas.openxmlformats.org/wordprocessingml/2006/main" xmlns:w14="http://schemas.microsoft.com/office/word/2010/wordml" xmlns:w15="http://schemas.microsoft.com/office/word/2012/wordml" xmlns:w16cex="http://schemas.microsoft.com/office/word/2018/wordml/cex" xmlns:w16cid="http://schemas.microsoft.com/office/word/2016/wordml/cid" xmlns:w16="http://schemas.microsoft.com/office/word/2018/wordml" xmlns:w16du="http://schemas.microsoft.com/office/word/2023/wordml/word16du" xmlns:w16sdtdh="http://schemas.microsoft.com/office/word/2020/wordml/sdtdatahash" xmlns:w16se="http://schemas.microsoft.com/office/word/2015/wordml/symex" xmlns:wpg="http://schemas.microsoft.com/office/word/2010/wordprocessingGroup" xmlns:wpi="http://schemas.microsoft.com/office/word/2010/wordprocessingInk" xmlns:wne="http://schemas.microsoft.com/office/word/2006/wordml" xmlns:wps="http://schemas.microsoft.com/office/word/2010/wordprocessingShape" mc:Ignorable="w14 w15 w16se w16cid w16 w16cex w16sdtdh wp14">
+<w:document xmlns:o="urn:schemas-microsoft-com:office:office" xmlns:r="http://schemas.openxmlformats.org/officeDocument/2006/relationships" xmlns:v="urn:schemas-microsoft-com:vml" xmlns:w="http://schemas.openxmlformats.org/wordprocessingml/2006/main" xmlns:w10="urn:schemas-microsoft-com:office:word" xmlns:wp="http://schemas.openxmlformats.org/drawingml/2006/wordprocessingDrawing" xmlns:wps="http://schemas.microsoft.com/office/word/2010/wordprocessingShape" xmlns:wpg="http://schemas.microsoft.com/office/word/2010/wordprocessingGroup" xmlns:mc="http://schemas.openxmlformats.org/markup-compatibility/2006" xmlns:wp14="http://schemas.microsoft.com/office/word/2010/wordprocessingDrawing" xmlns:w14="http://schemas.microsoft.com/office/word/2010/wordml" xmlns:w15="http://schemas.microsoft.com/office/word/2012/wordml" mc:Ignorable="w14 wp14 w15">
   <w:body>
     <w:p>
       <w:pPr>
+        <w:pStyle w:val="Normal"/>
         <w:jc w:val="center"/>
         <w:rPr>
           <w:b/>
@@ -14,7 +15,7 @@
       </w:pPr>
       <w:r>
         <w:rPr>
-          <w:rStyle w:val="label"/>
+          <w:rStyle w:val="Label"/>
           <w:b/>
           <w:bCs/>
           <w:sz w:val="40"/>
@@ -23,9 +24,9 @@
         <w:t>Vlákna, Paralerní programování, Asynchroní metody, Concurrent design patterns</w:t>
       </w:r>
     </w:p>
-    <w:p/>
-    <w:p>
-      <w:pPr>
+    <w:p>
+      <w:pPr>
+        <w:pStyle w:val="Normal"/>
         <w:rPr>
           <w:b/>
           <w:bCs/>
@@ -60,25 +61,13 @@
         <w:rPr>
           <w:lang w:val="cs-CZ"/>
         </w:rPr>
-        <w:t>Prostředek,</w:t>
-      </w:r>
-      <w:r>
-        <w:rPr>
-          <w:lang w:val="cs-CZ"/>
-        </w:rPr>
-        <w:t xml:space="preserve"> který umožňuje paralelní průběh </w:t>
-      </w:r>
-      <w:r>
-        <w:rPr>
-          <w:lang w:val="cs-CZ"/>
-        </w:rPr>
-        <w:t xml:space="preserve">několika </w:t>
-      </w:r>
-      <w:r>
-        <w:rPr>
-          <w:lang w:val="cs-CZ"/>
-        </w:rPr>
-        <w:t>příkazů</w:t>
+        <w:t>S</w:t>
+      </w:r>
+      <w:r>
+        <w:rPr>
+          <w:lang w:val="cs-CZ"/>
+        </w:rPr>
+        <w:t>pustitelný podprogram</w:t>
       </w:r>
     </w:p>
     <w:p>
@@ -96,25 +85,19 @@
         <w:rPr>
           <w:lang w:val="cs-CZ"/>
         </w:rPr>
-        <w:t xml:space="preserve">Lehký (váhově) proces, který </w:t>
-      </w:r>
-      <w:r>
-        <w:rPr>
-          <w:lang w:val="cs-CZ"/>
-        </w:rPr>
-        <w:t xml:space="preserve">sdílí stejné zdroje </w:t>
-      </w:r>
-      <w:r>
-        <w:rPr>
-          <w:lang w:val="cs-CZ"/>
-        </w:rPr>
-        <w:t>a paměť</w:t>
-      </w:r>
-      <w:r>
-        <w:rPr>
-          <w:lang w:val="cs-CZ"/>
-        </w:rPr>
-        <w:t xml:space="preserve"> jako jeho RODIČOVSKÝ proces</w:t>
+        <w:t>U</w:t>
+      </w:r>
+      <w:r>
+        <w:rPr>
+          <w:lang w:val="cs-CZ"/>
+        </w:rPr>
+        <w:t xml:space="preserve">možňuje paralelní průběh několika příkazů </w:t>
+      </w:r>
+      <w:r>
+        <w:rPr>
+          <w:lang w:val="cs-CZ"/>
+        </w:rPr>
+        <w:t>(Multithreading)</w:t>
       </w:r>
     </w:p>
     <w:p>
@@ -132,13 +115,7 @@
         <w:rPr>
           <w:lang w:val="cs-CZ"/>
         </w:rPr>
-        <w:t>Mohou mezi sebou komunikovat</w:t>
-      </w:r>
-      <w:r>
-        <w:rPr>
-          <w:lang w:val="cs-CZ"/>
-        </w:rPr>
-        <w:t xml:space="preserve"> a synchronizovat</w:t>
+        <w:t>Lehký (váhově) proces, který sdílí stejné zdroje a paměť jako jeho RODIČOVSKÝ proces</w:t>
       </w:r>
     </w:p>
     <w:p>
@@ -156,6 +133,24 @@
         <w:rPr>
           <w:lang w:val="cs-CZ"/>
         </w:rPr>
+        <w:t>Mohou mezi sebou komunikovat a synchronizovat</w:t>
+      </w:r>
+    </w:p>
+    <w:p>
+      <w:pPr>
+        <w:pStyle w:val="ListParagraph"/>
+        <w:numPr>
+          <w:ilvl w:val="0"/>
+          <w:numId w:val="1"/>
+        </w:numPr>
+        <w:rPr>
+          <w:lang w:val="cs-CZ"/>
+        </w:rPr>
+      </w:pPr>
+      <w:r>
+        <w:rPr>
+          <w:lang w:val="cs-CZ"/>
+        </w:rPr>
         <w:t>Observer</w:t>
       </w:r>
     </w:p>
@@ -192,13 +187,7 @@
         <w:rPr>
           <w:lang w:val="cs-CZ"/>
         </w:rPr>
-        <w:t>Ob</w:t>
-      </w:r>
-      <w:r>
-        <w:rPr>
-          <w:lang w:val="cs-CZ"/>
-        </w:rPr>
-        <w:t xml:space="preserve">jekt </w:t>
+        <w:t xml:space="preserve">Objekt </w:t>
       </w:r>
       <w:r>
         <w:rPr>
@@ -212,19 +201,7 @@
         <w:rPr>
           <w:lang w:val="cs-CZ"/>
         </w:rPr>
-        <w:t xml:space="preserve"> </w:t>
-      </w:r>
-      <w:r>
-        <w:rPr>
-          <w:lang w:val="cs-CZ"/>
-        </w:rPr>
-        <w:t>obsahuje list „závislostí“</w:t>
-      </w:r>
-      <w:r>
-        <w:rPr>
-          <w:lang w:val="cs-CZ"/>
-        </w:rPr>
-        <w:t xml:space="preserve"> tzv. </w:t>
+        <w:t xml:space="preserve"> obsahuje list „závislostí“ tzv. </w:t>
       </w:r>
       <w:r>
         <w:rPr>
@@ -238,13 +215,7 @@
         <w:rPr>
           <w:lang w:val="cs-CZ"/>
         </w:rPr>
-        <w:t xml:space="preserve"> na něm</w:t>
-      </w:r>
-      <w:r>
-        <w:rPr>
-          <w:lang w:val="cs-CZ"/>
-        </w:rPr>
-        <w:t xml:space="preserve"> </w:t>
+        <w:t xml:space="preserve"> na něm </w:t>
       </w:r>
     </w:p>
     <w:p>
@@ -262,19 +233,7 @@
         <w:rPr>
           <w:lang w:val="cs-CZ"/>
         </w:rPr>
-        <w:t>Pozorovatel</w:t>
-      </w:r>
-      <w:r>
-        <w:rPr>
-          <w:lang w:val="cs-CZ"/>
-        </w:rPr>
-        <w:t>é</w:t>
-      </w:r>
-      <w:r>
-        <w:rPr>
-          <w:lang w:val="cs-CZ"/>
-        </w:rPr>
-        <w:t xml:space="preserve"> </w:t>
+        <w:t xml:space="preserve">Pozorovatelé </w:t>
       </w:r>
     </w:p>
     <w:p>
@@ -292,19 +251,7 @@
         <w:rPr>
           <w:lang w:val="cs-CZ"/>
         </w:rPr>
-        <w:t>Objekty, obsahují</w:t>
-      </w:r>
-      <w:r>
-        <w:rPr>
-          <w:lang w:val="cs-CZ"/>
-        </w:rPr>
-        <w:t xml:space="preserve"> interface, který musí zavolat</w:t>
-      </w:r>
-      <w:r>
-        <w:rPr>
-          <w:lang w:val="cs-CZ"/>
-        </w:rPr>
-        <w:t xml:space="preserve"> při změně</w:t>
+        <w:t>Objekty, obsahují interface, který musí zavolat při změně</w:t>
       </w:r>
     </w:p>
     <w:p>
@@ -322,37 +269,7 @@
         <w:rPr>
           <w:lang w:val="cs-CZ"/>
         </w:rPr>
-        <w:t>T</w:t>
-      </w:r>
-      <w:r>
-        <w:rPr>
-          <w:lang w:val="cs-CZ"/>
-        </w:rPr>
-        <w:t>riggrujou</w:t>
-      </w:r>
-      <w:r>
-        <w:rPr>
-          <w:lang w:val="cs-CZ"/>
-        </w:rPr>
-        <w:t xml:space="preserve"> se</w:t>
-      </w:r>
-      <w:r>
-        <w:rPr>
-          <w:lang w:val="cs-CZ"/>
-        </w:rPr>
-        <w:t xml:space="preserve"> podle jejich podmínky automaticky, když se ta podmínka na daným SUBJEKTU spln</w:t>
-      </w:r>
-      <w:r>
-        <w:rPr>
-          <w:lang w:val="cs-CZ"/>
-        </w:rPr>
-        <w:t>í</w:t>
-      </w:r>
-      <w:r>
-        <w:rPr>
-          <w:lang w:val="cs-CZ"/>
-        </w:rPr>
-        <w:t xml:space="preserve"> (změní stav)</w:t>
+        <w:t>Triggrujou se podle jejich podmínky automaticky, když se ta podmínka na daným SUBJEKTU splní (změní stav)</w:t>
       </w:r>
     </w:p>
     <w:p>
@@ -370,13 +287,7 @@
         <w:rPr>
           <w:lang w:val="cs-CZ"/>
         </w:rPr>
-        <w:t>Často použív</w:t>
-      </w:r>
-      <w:r>
-        <w:rPr>
-          <w:lang w:val="cs-CZ"/>
-        </w:rPr>
-        <w:t xml:space="preserve">aný jako „Event handling“ systém </w:t>
+        <w:t xml:space="preserve">Často používaný jako „Event handling“ systém </w:t>
       </w:r>
     </w:p>
     <w:p>
@@ -415,143 +326,372 @@
         <w:t>SUBJEKT a POZOROVATEL běží každý na svým vlákně</w:t>
       </w:r>
     </w:p>
+    <w:p>
+      <w:pPr>
+        <w:pStyle w:val="ListParagraph"/>
+        <w:rPr>
+          <w:lang w:val="cs-CZ"/>
+        </w:rPr>
+      </w:pPr>
+      <w:r>
+        <w:rPr/>
+      </w:r>
+    </w:p>
+    <w:p>
+      <w:pPr>
+        <w:pStyle w:val="ListParagraph"/>
+        <w:rPr>
+          <w:lang w:val="cs-CZ"/>
+        </w:rPr>
+      </w:pPr>
+      <w:r>
+        <w:rPr/>
+      </w:r>
+    </w:p>
+    <w:p>
+      <w:pPr>
+        <w:pStyle w:val="ListParagraph"/>
+        <w:ind w:hanging="0"/>
+        <w:rPr>
+          <w:lang w:val="cs-CZ"/>
+        </w:rPr>
+      </w:pPr>
+      <w:r>
+        <w:rPr>
+          <w:lang w:val="cs-CZ"/>
+        </w:rPr>
+        <w:t xml:space="preserve">Rozdíl mezi </w:t>
+      </w:r>
+      <w:r>
+        <w:rPr>
+          <w:b/>
+          <w:bCs/>
+          <w:lang w:val="cs-CZ"/>
+        </w:rPr>
+        <w:t>THREADINGEM</w:t>
+      </w:r>
+      <w:r>
+        <w:rPr>
+          <w:lang w:val="cs-CZ"/>
+        </w:rPr>
+        <w:t xml:space="preserve"> a </w:t>
+      </w:r>
+      <w:r>
+        <w:rPr>
+          <w:b/>
+          <w:bCs/>
+          <w:lang w:val="cs-CZ"/>
+        </w:rPr>
+        <w:t>PROCESSINGEM</w:t>
+      </w:r>
+      <w:r>
+        <w:rPr>
+          <w:lang w:val="cs-CZ"/>
+        </w:rPr>
+        <w:t xml:space="preserve"> </w:t>
+      </w:r>
+    </w:p>
+    <w:p>
+      <w:pPr>
+        <w:pStyle w:val="ListParagraph"/>
+        <w:ind w:hanging="0"/>
+        <w:rPr>
+          <w:lang w:val="cs-CZ"/>
+        </w:rPr>
+      </w:pPr>
+      <w:r>
+        <w:rPr>
+          <w:lang w:val="cs-CZ"/>
+        </w:rPr>
+        <w:t xml:space="preserve">Processing </w:t>
+      </w:r>
+    </w:p>
     <w:sectPr>
+      <w:type w:val="nextPage"/>
       <w:pgSz w:w="11906" w:h="16838"/>
-      <w:pgMar w:top="1440" w:right="1440" w:bottom="1440" w:left="1440" w:header="708" w:footer="708" w:gutter="0"/>
-      <w:cols w:space="708"/>
-      <w:docGrid w:linePitch="360"/>
+      <w:pgMar w:left="1440" w:right="1440" w:gutter="0" w:header="0" w:top="1440" w:footer="0" w:bottom="1440"/>
+      <w:pgNumType w:fmt="decimal"/>
+      <w:formProt w:val="false"/>
+      <w:textDirection w:val="lrTb"/>
+      <w:docGrid w:type="default" w:linePitch="360" w:charSpace="0"/>
     </w:sectPr>
   </w:body>
 </w:document>
 </file>
 
 <file path=word/numbering.xml><?xml version="1.0" encoding="utf-8"?>
-<w:numbering xmlns:wpc="http://schemas.microsoft.com/office/word/2010/wordprocessingCanvas" xmlns:cx="http://schemas.microsoft.com/office/drawing/2014/chartex" xmlns:cx1="http://schemas.microsoft.com/office/drawing/2015/9/8/chartex" xmlns:cx2="http://schemas.microsoft.com/office/drawing/2015/10/21/chartex" xmlns:cx3="http://schemas.microsoft.com/office/drawing/2016/5/9/chartex" xmlns:cx4="http://schemas.microsoft.com/office/drawing/2016/5/10/chartex" xmlns:cx5="http://schemas.microsoft.com/office/drawing/2016/5/11/chartex" xmlns:cx6="http://schemas.microsoft.com/office/drawing/2016/5/12/chartex" xmlns:cx7="http://schemas.microsoft.com/office/drawing/2016/5/13/chartex" xmlns:cx8="http://schemas.microsoft.com/office/drawing/2016/5/14/chartex" xmlns:mc="http://schemas.openxmlformats.org/markup-compatibility/2006" xmlns:aink="http://schemas.microsoft.com/office/drawing/2016/ink" xmlns:am3d="http://schemas.microsoft.com/office/drawing/2017/model3d" xmlns:o="urn:schemas-microsoft-com:office:office" xmlns:oel="http://schemas.microsoft.com/office/2019/extlst" xmlns:r="http://schemas.openxmlformats.org/officeDocument/2006/relationships" xmlns:m="http://schemas.openxmlformats.org/officeDocument/2006/math" xmlns:v="urn:schemas-microsoft-com:vml" xmlns:wp14="http://schemas.microsoft.com/office/word/2010/wordprocessingDrawing" xmlns:wp="http://schemas.openxmlformats.org/drawingml/2006/wordprocessingDrawing" xmlns:w10="urn:schemas-microsoft-com:office:word" xmlns:w="http://schemas.openxmlformats.org/wordprocessingml/2006/main" xmlns:w14="http://schemas.microsoft.com/office/word/2010/wordml" xmlns:w15="http://schemas.microsoft.com/office/word/2012/wordml" xmlns:w16cex="http://schemas.microsoft.com/office/word/2018/wordml/cex" xmlns:w16cid="http://schemas.microsoft.com/office/word/2016/wordml/cid" xmlns:w16="http://schemas.microsoft.com/office/word/2018/wordml" xmlns:w16du="http://schemas.microsoft.com/office/word/2023/wordml/word16du" xmlns:w16sdtdh="http://schemas.microsoft.com/office/word/2020/wordml/sdtdatahash" xmlns:w16se="http://schemas.microsoft.com/office/word/2015/wordml/symex" xmlns:wpg="http://schemas.microsoft.com/office/word/2010/wordprocessingGroup" xmlns:wpi="http://schemas.microsoft.com/office/word/2010/wordprocessingInk" xmlns:wne="http://schemas.microsoft.com/office/word/2006/wordml" xmlns:wps="http://schemas.microsoft.com/office/word/2010/wordprocessingShape" mc:Ignorable="w14 w15 w16se w16cid w16 w16cex w16sdtdh wp14">
-  <w:abstractNum w:abstractNumId="0" w15:restartNumberingAfterBreak="0">
-    <w:nsid w:val="2D804117"/>
-    <w:multiLevelType w:val="hybridMultilevel"/>
-    <w:tmpl w:val="B1C8BA48"/>
-    <w:lvl w:ilvl="0" w:tplc="08090001">
+<w:numbering xmlns:w="http://schemas.openxmlformats.org/wordprocessingml/2006/main" xmlns:o="urn:schemas-microsoft-com:office:office" xmlns:r="http://schemas.openxmlformats.org/officeDocument/2006/relationships" xmlns:v="urn:schemas-microsoft-com:vml" xmlns:mc="http://schemas.openxmlformats.org/markup-compatibility/2006" xmlns:w14="http://schemas.microsoft.com/office/word/2010/wordml" mc:Ignorable="w14">
+  <w:abstractNum w:abstractNumId="1">
+    <w:lvl w:ilvl="0">
       <w:start w:val="1"/>
       <w:numFmt w:val="bullet"/>
       <w:lvlText w:val=""/>
       <w:lvlJc w:val="left"/>
       <w:pPr>
+        <w:tabs>
+          <w:tab w:val="num" w:pos="0"/>
+        </w:tabs>
         <w:ind w:left="720" w:hanging="360"/>
       </w:pPr>
       <w:rPr>
-        <w:rFonts w:ascii="Symbol" w:hAnsi="Symbol" w:hint="default"/>
+        <w:rFonts w:ascii="Symbol" w:hAnsi="Symbol" w:cs="Symbol" w:hint="default"/>
       </w:rPr>
     </w:lvl>
-    <w:lvl w:ilvl="1" w:tplc="08090003">
+    <w:lvl w:ilvl="1">
       <w:start w:val="1"/>
       <w:numFmt w:val="bullet"/>
       <w:lvlText w:val="o"/>
       <w:lvlJc w:val="left"/>
       <w:pPr>
+        <w:tabs>
+          <w:tab w:val="num" w:pos="0"/>
+        </w:tabs>
         <w:ind w:left="1440" w:hanging="360"/>
       </w:pPr>
       <w:rPr>
         <w:rFonts w:ascii="Courier New" w:hAnsi="Courier New" w:cs="Courier New" w:hint="default"/>
       </w:rPr>
     </w:lvl>
-    <w:lvl w:ilvl="2" w:tplc="08090005">
+    <w:lvl w:ilvl="2">
       <w:start w:val="1"/>
       <w:numFmt w:val="bullet"/>
       <w:lvlText w:val=""/>
       <w:lvlJc w:val="left"/>
       <w:pPr>
+        <w:tabs>
+          <w:tab w:val="num" w:pos="0"/>
+        </w:tabs>
         <w:ind w:left="2160" w:hanging="360"/>
       </w:pPr>
       <w:rPr>
-        <w:rFonts w:ascii="Wingdings" w:hAnsi="Wingdings" w:hint="default"/>
+        <w:rFonts w:ascii="Wingdings" w:hAnsi="Wingdings" w:cs="Wingdings" w:hint="default"/>
       </w:rPr>
     </w:lvl>
-    <w:lvl w:ilvl="3" w:tplc="08090001" w:tentative="1">
+    <w:lvl w:ilvl="3">
       <w:start w:val="1"/>
       <w:numFmt w:val="bullet"/>
       <w:lvlText w:val=""/>
       <w:lvlJc w:val="left"/>
       <w:pPr>
+        <w:tabs>
+          <w:tab w:val="num" w:pos="0"/>
+        </w:tabs>
         <w:ind w:left="2880" w:hanging="360"/>
       </w:pPr>
       <w:rPr>
-        <w:rFonts w:ascii="Symbol" w:hAnsi="Symbol" w:hint="default"/>
+        <w:rFonts w:ascii="Symbol" w:hAnsi="Symbol" w:cs="Symbol" w:hint="default"/>
       </w:rPr>
     </w:lvl>
-    <w:lvl w:ilvl="4" w:tplc="08090003" w:tentative="1">
+    <w:lvl w:ilvl="4">
       <w:start w:val="1"/>
       <w:numFmt w:val="bullet"/>
       <w:lvlText w:val="o"/>
       <w:lvlJc w:val="left"/>
       <w:pPr>
+        <w:tabs>
+          <w:tab w:val="num" w:pos="0"/>
+        </w:tabs>
         <w:ind w:left="3600" w:hanging="360"/>
       </w:pPr>
       <w:rPr>
         <w:rFonts w:ascii="Courier New" w:hAnsi="Courier New" w:cs="Courier New" w:hint="default"/>
       </w:rPr>
     </w:lvl>
-    <w:lvl w:ilvl="5" w:tplc="08090005" w:tentative="1">
+    <w:lvl w:ilvl="5">
       <w:start w:val="1"/>
       <w:numFmt w:val="bullet"/>
       <w:lvlText w:val=""/>
       <w:lvlJc w:val="left"/>
       <w:pPr>
+        <w:tabs>
+          <w:tab w:val="num" w:pos="0"/>
+        </w:tabs>
         <w:ind w:left="4320" w:hanging="360"/>
       </w:pPr>
       <w:rPr>
-        <w:rFonts w:ascii="Wingdings" w:hAnsi="Wingdings" w:hint="default"/>
+        <w:rFonts w:ascii="Wingdings" w:hAnsi="Wingdings" w:cs="Wingdings" w:hint="default"/>
       </w:rPr>
     </w:lvl>
-    <w:lvl w:ilvl="6" w:tplc="08090001" w:tentative="1">
+    <w:lvl w:ilvl="6">
       <w:start w:val="1"/>
       <w:numFmt w:val="bullet"/>
       <w:lvlText w:val=""/>
       <w:lvlJc w:val="left"/>
       <w:pPr>
+        <w:tabs>
+          <w:tab w:val="num" w:pos="0"/>
+        </w:tabs>
         <w:ind w:left="5040" w:hanging="360"/>
       </w:pPr>
       <w:rPr>
-        <w:rFonts w:ascii="Symbol" w:hAnsi="Symbol" w:hint="default"/>
+        <w:rFonts w:ascii="Symbol" w:hAnsi="Symbol" w:cs="Symbol" w:hint="default"/>
       </w:rPr>
     </w:lvl>
-    <w:lvl w:ilvl="7" w:tplc="08090003" w:tentative="1">
+    <w:lvl w:ilvl="7">
       <w:start w:val="1"/>
       <w:numFmt w:val="bullet"/>
       <w:lvlText w:val="o"/>
       <w:lvlJc w:val="left"/>
       <w:pPr>
+        <w:tabs>
+          <w:tab w:val="num" w:pos="0"/>
+        </w:tabs>
         <w:ind w:left="5760" w:hanging="360"/>
       </w:pPr>
       <w:rPr>
         <w:rFonts w:ascii="Courier New" w:hAnsi="Courier New" w:cs="Courier New" w:hint="default"/>
       </w:rPr>
     </w:lvl>
-    <w:lvl w:ilvl="8" w:tplc="08090005" w:tentative="1">
+    <w:lvl w:ilvl="8">
       <w:start w:val="1"/>
       <w:numFmt w:val="bullet"/>
       <w:lvlText w:val=""/>
       <w:lvlJc w:val="left"/>
       <w:pPr>
+        <w:tabs>
+          <w:tab w:val="num" w:pos="0"/>
+        </w:tabs>
         <w:ind w:left="6480" w:hanging="360"/>
       </w:pPr>
       <w:rPr>
-        <w:rFonts w:ascii="Wingdings" w:hAnsi="Wingdings" w:hint="default"/>
+        <w:rFonts w:ascii="Wingdings" w:hAnsi="Wingdings" w:cs="Wingdings" w:hint="default"/>
       </w:rPr>
     </w:lvl>
   </w:abstractNum>
-  <w:num w:numId="1" w16cid:durableId="701056619">
-    <w:abstractNumId w:val="0"/>
+  <w:abstractNum w:abstractNumId="2">
+    <w:lvl w:ilvl="0">
+      <w:start w:val="1"/>
+      <w:numFmt w:val="none"/>
+      <w:suff w:val="nothing"/>
+      <w:lvlText w:val=""/>
+      <w:lvlJc w:val="left"/>
+      <w:pPr>
+        <w:tabs>
+          <w:tab w:val="num" w:pos="0"/>
+        </w:tabs>
+        <w:ind w:left="0" w:hanging="0"/>
+      </w:pPr>
+    </w:lvl>
+    <w:lvl w:ilvl="1">
+      <w:start w:val="1"/>
+      <w:numFmt w:val="none"/>
+      <w:suff w:val="nothing"/>
+      <w:lvlText w:val=""/>
+      <w:lvlJc w:val="left"/>
+      <w:pPr>
+        <w:tabs>
+          <w:tab w:val="num" w:pos="0"/>
+        </w:tabs>
+        <w:ind w:left="0" w:hanging="0"/>
+      </w:pPr>
+    </w:lvl>
+    <w:lvl w:ilvl="2">
+      <w:start w:val="1"/>
+      <w:numFmt w:val="none"/>
+      <w:suff w:val="nothing"/>
+      <w:lvlText w:val=""/>
+      <w:lvlJc w:val="left"/>
+      <w:pPr>
+        <w:tabs>
+          <w:tab w:val="num" w:pos="0"/>
+        </w:tabs>
+        <w:ind w:left="0" w:hanging="0"/>
+      </w:pPr>
+    </w:lvl>
+    <w:lvl w:ilvl="3">
+      <w:start w:val="1"/>
+      <w:numFmt w:val="none"/>
+      <w:suff w:val="nothing"/>
+      <w:lvlText w:val=""/>
+      <w:lvlJc w:val="left"/>
+      <w:pPr>
+        <w:tabs>
+          <w:tab w:val="num" w:pos="0"/>
+        </w:tabs>
+        <w:ind w:left="0" w:hanging="0"/>
+      </w:pPr>
+    </w:lvl>
+    <w:lvl w:ilvl="4">
+      <w:start w:val="1"/>
+      <w:numFmt w:val="none"/>
+      <w:suff w:val="nothing"/>
+      <w:lvlText w:val=""/>
+      <w:lvlJc w:val="left"/>
+      <w:pPr>
+        <w:tabs>
+          <w:tab w:val="num" w:pos="0"/>
+        </w:tabs>
+        <w:ind w:left="0" w:hanging="0"/>
+      </w:pPr>
+    </w:lvl>
+    <w:lvl w:ilvl="5">
+      <w:start w:val="1"/>
+      <w:numFmt w:val="none"/>
+      <w:suff w:val="nothing"/>
+      <w:lvlText w:val=""/>
+      <w:lvlJc w:val="left"/>
+      <w:pPr>
+        <w:tabs>
+          <w:tab w:val="num" w:pos="0"/>
+        </w:tabs>
+        <w:ind w:left="0" w:hanging="0"/>
+      </w:pPr>
+    </w:lvl>
+    <w:lvl w:ilvl="6">
+      <w:start w:val="1"/>
+      <w:numFmt w:val="none"/>
+      <w:suff w:val="nothing"/>
+      <w:lvlText w:val=""/>
+      <w:lvlJc w:val="left"/>
+      <w:pPr>
+        <w:tabs>
+          <w:tab w:val="num" w:pos="0"/>
+        </w:tabs>
+        <w:ind w:left="0" w:hanging="0"/>
+      </w:pPr>
+    </w:lvl>
+    <w:lvl w:ilvl="7">
+      <w:start w:val="1"/>
+      <w:numFmt w:val="none"/>
+      <w:suff w:val="nothing"/>
+      <w:lvlText w:val=""/>
+      <w:lvlJc w:val="left"/>
+      <w:pPr>
+        <w:tabs>
+          <w:tab w:val="num" w:pos="0"/>
+        </w:tabs>
+        <w:ind w:left="0" w:hanging="0"/>
+      </w:pPr>
+    </w:lvl>
+    <w:lvl w:ilvl="8">
+      <w:start w:val="1"/>
+      <w:numFmt w:val="none"/>
+      <w:suff w:val="nothing"/>
+      <w:lvlText w:val=""/>
+      <w:lvlJc w:val="left"/>
+      <w:pPr>
+        <w:tabs>
+          <w:tab w:val="num" w:pos="0"/>
+        </w:tabs>
+        <w:ind w:left="0" w:hanging="0"/>
+      </w:pPr>
+    </w:lvl>
+  </w:abstractNum>
+  <w:num w:numId="1">
+    <w:abstractNumId w:val="1"/>
+  </w:num>
+  <w:num w:numId="2">
+    <w:abstractNumId w:val="2"/>
   </w:num>
 </w:numbering>
 </file>
 
 <file path=word/styles.xml><?xml version="1.0" encoding="utf-8"?>
-<w:styles xmlns:mc="http://schemas.openxmlformats.org/markup-compatibility/2006" xmlns:r="http://schemas.openxmlformats.org/officeDocument/2006/relationships" xmlns:w="http://schemas.openxmlformats.org/wordprocessingml/2006/main" xmlns:w14="http://schemas.microsoft.com/office/word/2010/wordml" xmlns:w15="http://schemas.microsoft.com/office/word/2012/wordml" xmlns:w16cex="http://schemas.microsoft.com/office/word/2018/wordml/cex" xmlns:w16cid="http://schemas.microsoft.com/office/word/2016/wordml/cid" xmlns:w16="http://schemas.microsoft.com/office/word/2018/wordml" xmlns:w16sdtdh="http://schemas.microsoft.com/office/word/2020/wordml/sdtdatahash" xmlns:w16se="http://schemas.microsoft.com/office/word/2015/wordml/symex" mc:Ignorable="w14 w15 w16se w16cid w16 w16cex w16sdtdh">
+<w:styles xmlns:w="http://schemas.openxmlformats.org/wordprocessingml/2006/main" xmlns:w14="http://schemas.microsoft.com/office/word/2010/wordml" xmlns:mc="http://schemas.openxmlformats.org/markup-compatibility/2006" mc:Ignorable="w14">
   <w:docDefaults>
     <w:rPrDefault>
       <w:rPr>
-        <w:rFonts w:asciiTheme="minorHAnsi" w:eastAsiaTheme="minorHAnsi" w:hAnsiTheme="minorHAnsi" w:cstheme="minorBidi"/>
+        <w:rFonts w:ascii="Calibri" w:hAnsi="Calibri" w:eastAsia="Calibri" w:cs="" w:asciiTheme="minorHAnsi" w:cstheme="minorBidi" w:eastAsiaTheme="minorHAnsi" w:hAnsiTheme="minorHAnsi"/>
         <w:kern w:val="2"/>
         <w:sz w:val="24"/>
         <w:szCs w:val="24"/>
@@ -559,19 +699,23 @@
         <w14:ligatures w14:val="standardContextual"/>
       </w:rPr>
     </w:rPrDefault>
-    <w:pPrDefault/>
+    <w:pPrDefault>
+      <w:pPr>
+        <w:suppressAutoHyphens w:val="true"/>
+      </w:pPr>
+    </w:pPrDefault>
   </w:docDefaults>
   <w:latentStyles w:defLockedState="0" w:defUIPriority="99" w:defSemiHidden="0" w:defUnhideWhenUsed="0" w:defQFormat="0" w:count="376">
     <w:lsdException w:name="Normal" w:uiPriority="0" w:qFormat="1"/>
     <w:lsdException w:name="heading 1" w:uiPriority="9" w:qFormat="1"/>
-    <w:lsdException w:name="heading 2" w:semiHidden="1" w:uiPriority="9" w:unhideWhenUsed="1" w:qFormat="1"/>
-    <w:lsdException w:name="heading 3" w:semiHidden="1" w:uiPriority="9" w:unhideWhenUsed="1" w:qFormat="1"/>
-    <w:lsdException w:name="heading 4" w:semiHidden="1" w:uiPriority="9" w:unhideWhenUsed="1" w:qFormat="1"/>
-    <w:lsdException w:name="heading 5" w:semiHidden="1" w:uiPriority="9" w:unhideWhenUsed="1" w:qFormat="1"/>
-    <w:lsdException w:name="heading 6" w:semiHidden="1" w:uiPriority="9" w:unhideWhenUsed="1" w:qFormat="1"/>
-    <w:lsdException w:name="heading 7" w:semiHidden="1" w:uiPriority="9" w:unhideWhenUsed="1" w:qFormat="1"/>
-    <w:lsdException w:name="heading 8" w:semiHidden="1" w:uiPriority="9" w:unhideWhenUsed="1" w:qFormat="1"/>
-    <w:lsdException w:name="heading 9" w:semiHidden="1" w:uiPriority="9" w:unhideWhenUsed="1" w:qFormat="1"/>
+    <w:lsdException w:name="heading 2" w:uiPriority="9" w:semiHidden="1" w:unhideWhenUsed="1" w:qFormat="1"/>
+    <w:lsdException w:name="heading 3" w:uiPriority="9" w:semiHidden="1" w:unhideWhenUsed="1" w:qFormat="1"/>
+    <w:lsdException w:name="heading 4" w:uiPriority="9" w:semiHidden="1" w:unhideWhenUsed="1" w:qFormat="1"/>
+    <w:lsdException w:name="heading 5" w:uiPriority="9" w:semiHidden="1" w:unhideWhenUsed="1" w:qFormat="1"/>
+    <w:lsdException w:name="heading 6" w:uiPriority="9" w:semiHidden="1" w:unhideWhenUsed="1" w:qFormat="1"/>
+    <w:lsdException w:name="heading 7" w:uiPriority="9" w:semiHidden="1" w:unhideWhenUsed="1" w:qFormat="1"/>
+    <w:lsdException w:name="heading 8" w:uiPriority="9" w:semiHidden="1" w:unhideWhenUsed="1" w:qFormat="1"/>
+    <w:lsdException w:name="heading 9" w:uiPriority="9" w:semiHidden="1" w:unhideWhenUsed="1" w:qFormat="1"/>
     <w:lsdException w:name="index 1" w:semiHidden="1" w:unhideWhenUsed="1"/>
     <w:lsdException w:name="index 2" w:semiHidden="1" w:unhideWhenUsed="1"/>
     <w:lsdException w:name="index 3" w:semiHidden="1" w:unhideWhenUsed="1"/>
@@ -581,22 +725,22 @@
     <w:lsdException w:name="index 7" w:semiHidden="1" w:unhideWhenUsed="1"/>
     <w:lsdException w:name="index 8" w:semiHidden="1" w:unhideWhenUsed="1"/>
     <w:lsdException w:name="index 9" w:semiHidden="1" w:unhideWhenUsed="1"/>
-    <w:lsdException w:name="toc 1" w:semiHidden="1" w:uiPriority="39" w:unhideWhenUsed="1"/>
-    <w:lsdException w:name="toc 2" w:semiHidden="1" w:uiPriority="39" w:unhideWhenUsed="1"/>
-    <w:lsdException w:name="toc 3" w:semiHidden="1" w:uiPriority="39" w:unhideWhenUsed="1"/>
-    <w:lsdException w:name="toc 4" w:semiHidden="1" w:uiPriority="39" w:unhideWhenUsed="1"/>
-    <w:lsdException w:name="toc 5" w:semiHidden="1" w:uiPriority="39" w:unhideWhenUsed="1"/>
-    <w:lsdException w:name="toc 6" w:semiHidden="1" w:uiPriority="39" w:unhideWhenUsed="1"/>
-    <w:lsdException w:name="toc 7" w:semiHidden="1" w:uiPriority="39" w:unhideWhenUsed="1"/>
-    <w:lsdException w:name="toc 8" w:semiHidden="1" w:uiPriority="39" w:unhideWhenUsed="1"/>
-    <w:lsdException w:name="toc 9" w:semiHidden="1" w:uiPriority="39" w:unhideWhenUsed="1"/>
+    <w:lsdException w:name="toc 1" w:uiPriority="39" w:semiHidden="1" w:unhideWhenUsed="1"/>
+    <w:lsdException w:name="toc 2" w:uiPriority="39" w:semiHidden="1" w:unhideWhenUsed="1"/>
+    <w:lsdException w:name="toc 3" w:uiPriority="39" w:semiHidden="1" w:unhideWhenUsed="1"/>
+    <w:lsdException w:name="toc 4" w:uiPriority="39" w:semiHidden="1" w:unhideWhenUsed="1"/>
+    <w:lsdException w:name="toc 5" w:uiPriority="39" w:semiHidden="1" w:unhideWhenUsed="1"/>
+    <w:lsdException w:name="toc 6" w:uiPriority="39" w:semiHidden="1" w:unhideWhenUsed="1"/>
+    <w:lsdException w:name="toc 7" w:uiPriority="39" w:semiHidden="1" w:unhideWhenUsed="1"/>
+    <w:lsdException w:name="toc 8" w:uiPriority="39" w:semiHidden="1" w:unhideWhenUsed="1"/>
+    <w:lsdException w:name="toc 9" w:uiPriority="39" w:semiHidden="1" w:unhideWhenUsed="1"/>
     <w:lsdException w:name="Normal Indent" w:semiHidden="1" w:unhideWhenUsed="1"/>
     <w:lsdException w:name="footnote text" w:semiHidden="1" w:unhideWhenUsed="1"/>
     <w:lsdException w:name="annotation text" w:semiHidden="1" w:unhideWhenUsed="1"/>
     <w:lsdException w:name="header" w:semiHidden="1" w:unhideWhenUsed="1"/>
     <w:lsdException w:name="footer" w:semiHidden="1" w:unhideWhenUsed="1"/>
     <w:lsdException w:name="index heading" w:semiHidden="1" w:unhideWhenUsed="1"/>
-    <w:lsdException w:name="caption" w:semiHidden="1" w:uiPriority="35" w:unhideWhenUsed="1" w:qFormat="1"/>
+    <w:lsdException w:name="caption" w:uiPriority="35" w:semiHidden="1" w:unhideWhenUsed="1" w:qFormat="1"/>
     <w:lsdException w:name="table of figures" w:semiHidden="1" w:unhideWhenUsed="1"/>
     <w:lsdException w:name="envelope address" w:semiHidden="1" w:unhideWhenUsed="1"/>
     <w:lsdException w:name="envelope return" w:semiHidden="1" w:unhideWhenUsed="1"/>
@@ -627,7 +771,7 @@
     <w:lsdException w:name="Title" w:uiPriority="10" w:qFormat="1"/>
     <w:lsdException w:name="Closing" w:semiHidden="1" w:unhideWhenUsed="1"/>
     <w:lsdException w:name="Signature" w:semiHidden="1" w:unhideWhenUsed="1"/>
-    <w:lsdException w:name="Default Paragraph Font" w:semiHidden="1" w:uiPriority="1" w:unhideWhenUsed="1"/>
+    <w:lsdException w:name="Default Paragraph Font" w:uiPriority="1" w:semiHidden="1" w:unhideWhenUsed="1"/>
     <w:lsdException w:name="Body Text" w:semiHidden="1" w:unhideWhenUsed="1"/>
     <w:lsdException w:name="Body Text Indent" w:semiHidden="1" w:unhideWhenUsed="1"/>
     <w:lsdException w:name="List Continue" w:semiHidden="1" w:unhideWhenUsed="1"/>
@@ -827,8 +971,8 @@
     <w:lsdException w:name="Subtle Reference" w:uiPriority="31" w:qFormat="1"/>
     <w:lsdException w:name="Intense Reference" w:uiPriority="32" w:qFormat="1"/>
     <w:lsdException w:name="Book Title" w:uiPriority="33" w:qFormat="1"/>
-    <w:lsdException w:name="Bibliography" w:semiHidden="1" w:uiPriority="37" w:unhideWhenUsed="1"/>
-    <w:lsdException w:name="TOC Heading" w:semiHidden="1" w:uiPriority="39" w:unhideWhenUsed="1" w:qFormat="1"/>
+    <w:lsdException w:name="Bibliography" w:uiPriority="37" w:semiHidden="1" w:unhideWhenUsed="1"/>
+    <w:lsdException w:name="TOC Heading" w:uiPriority="39" w:semiHidden="1" w:unhideWhenUsed="1" w:qFormat="1"/>
     <w:lsdException w:name="Plain Table 1" w:uiPriority="41"/>
     <w:lsdException w:name="Plain Table 2" w:uiPriority="42"/>
     <w:lsdException w:name="Plain Table 3" w:uiPriority="43"/>
@@ -939,41 +1083,102 @@
     <w:lsdException w:name="Unresolved Mention" w:semiHidden="1" w:unhideWhenUsed="1"/>
     <w:lsdException w:name="Smart Link" w:semiHidden="1" w:unhideWhenUsed="1"/>
   </w:latentStyles>
-  <w:style w:type="paragraph" w:default="1" w:styleId="Normal">
+  <w:style w:type="paragraph" w:styleId="Normal" w:default="1">
     <w:name w:val="Normal"/>
     <w:qFormat/>
+    <w:pPr>
+      <w:widowControl/>
+      <w:bidi w:val="0"/>
+      <w:spacing w:before="0" w:after="0"/>
+      <w:jc w:val="left"/>
+    </w:pPr>
+    <w:rPr>
+      <w:rFonts w:ascii="Calibri" w:hAnsi="Calibri" w:eastAsia="Calibri" w:cs="" w:asciiTheme="minorHAnsi" w:cstheme="minorBidi" w:eastAsiaTheme="minorHAnsi" w:hAnsiTheme="minorHAnsi"/>
+      <w:color w:val="auto"/>
+      <w:kern w:val="2"/>
+      <w:sz w:val="24"/>
+      <w:szCs w:val="24"/>
+      <w:lang w:val="en-CZ" w:eastAsia="en-US" w:bidi="ar-SA"/>
+      <w14:ligatures w14:val="standardContextual"/>
+    </w:rPr>
   </w:style>
-  <w:style w:type="character" w:default="1" w:styleId="DefaultParagraphFont">
+  <w:style w:type="character" w:styleId="DefaultParagraphFont" w:default="1">
     <w:name w:val="Default Paragraph Font"/>
     <w:uiPriority w:val="1"/>
     <w:semiHidden/>
     <w:unhideWhenUsed/>
+    <w:qFormat/>
+    <w:rPr/>
   </w:style>
-  <w:style w:type="table" w:default="1" w:styleId="TableNormal">
-    <w:name w:val="Normal Table"/>
-    <w:uiPriority w:val="99"/>
-    <w:semiHidden/>
-    <w:unhideWhenUsed/>
-    <w:tblPr>
-      <w:tblInd w:w="0" w:type="dxa"/>
-      <w:tblCellMar>
-        <w:top w:w="0" w:type="dxa"/>
-        <w:left w:w="108" w:type="dxa"/>
-        <w:bottom w:w="0" w:type="dxa"/>
-        <w:right w:w="108" w:type="dxa"/>
-      </w:tblCellMar>
-    </w:tblPr>
-  </w:style>
-  <w:style w:type="numbering" w:default="1" w:styleId="NoList">
-    <w:name w:val="No List"/>
-    <w:uiPriority w:val="99"/>
-    <w:semiHidden/>
-    <w:unhideWhenUsed/>
-  </w:style>
-  <w:style w:type="character" w:customStyle="1" w:styleId="label">
+  <w:style w:type="character" w:styleId="Label" w:customStyle="1">
     <w:name w:val="label"/>
     <w:basedOn w:val="DefaultParagraphFont"/>
-    <w:rsid w:val="008F58AE"/>
+    <w:qFormat/>
+    <w:rsid w:val="008f58ae"/>
+    <w:rPr/>
+  </w:style>
+  <w:style w:type="character" w:styleId="NumberingSymbols">
+    <w:name w:val="Numbering Symbols"/>
+    <w:qFormat/>
+    <w:rPr/>
+  </w:style>
+  <w:style w:type="paragraph" w:styleId="Heading">
+    <w:name w:val="Heading"/>
+    <w:basedOn w:val="Normal"/>
+    <w:next w:val="TextBody"/>
+    <w:qFormat/>
+    <w:pPr>
+      <w:keepNext w:val="true"/>
+      <w:spacing w:before="240" w:after="120"/>
+    </w:pPr>
+    <w:rPr>
+      <w:rFonts w:ascii="Liberation Sans" w:hAnsi="Liberation Sans" w:eastAsia="Microsoft YaHei" w:cs="Arial"/>
+      <w:sz w:val="28"/>
+      <w:szCs w:val="28"/>
+    </w:rPr>
+  </w:style>
+  <w:style w:type="paragraph" w:styleId="TextBody">
+    <w:name w:val="Body Text"/>
+    <w:basedOn w:val="Normal"/>
+    <w:pPr>
+      <w:spacing w:lineRule="auto" w:line="276" w:before="0" w:after="140"/>
+    </w:pPr>
+    <w:rPr/>
+  </w:style>
+  <w:style w:type="paragraph" w:styleId="List">
+    <w:name w:val="List"/>
+    <w:basedOn w:val="TextBody"/>
+    <w:pPr/>
+    <w:rPr>
+      <w:rFonts w:cs="Arial"/>
+    </w:rPr>
+  </w:style>
+  <w:style w:type="paragraph" w:styleId="Caption">
+    <w:name w:val="Caption"/>
+    <w:basedOn w:val="Normal"/>
+    <w:qFormat/>
+    <w:pPr>
+      <w:suppressLineNumbers/>
+      <w:spacing w:before="120" w:after="120"/>
+    </w:pPr>
+    <w:rPr>
+      <w:rFonts w:cs="Arial"/>
+      <w:i/>
+      <w:iCs/>
+      <w:sz w:val="24"/>
+      <w:szCs w:val="24"/>
+    </w:rPr>
+  </w:style>
+  <w:style w:type="paragraph" w:styleId="Index">
+    <w:name w:val="Index"/>
+    <w:basedOn w:val="Normal"/>
+    <w:qFormat/>
+    <w:pPr>
+      <w:suppressLineNumbers/>
+    </w:pPr>
+    <w:rPr>
+      <w:rFonts w:cs="Arial"/>
+    </w:rPr>
   </w:style>
   <w:style w:type="paragraph" w:styleId="ListParagraph">
     <w:name w:val="List Paragraph"/>
@@ -982,9 +1187,32 @@
     <w:qFormat/>
     <w:rsid w:val="00604461"/>
     <w:pPr>
-      <w:ind w:left="720"/>
+      <w:spacing w:before="0" w:after="0"/>
+      <w:ind w:left="720" w:hanging="0"/>
       <w:contextualSpacing/>
     </w:pPr>
+    <w:rPr/>
+  </w:style>
+  <w:style w:type="numbering" w:styleId="NoList" w:default="1">
+    <w:name w:val="No List"/>
+    <w:uiPriority w:val="99"/>
+    <w:semiHidden/>
+    <w:unhideWhenUsed/>
+    <w:qFormat/>
+  </w:style>
+  <w:style w:type="table" w:default="1" w:styleId="TableNormal">
+    <w:name w:val="Normal Table"/>
+    <w:uiPriority w:val="99"/>
+    <w:semiHidden/>
+    <w:unhideWhenUsed/>
+    <w:tblPr>
+      <w:tblCellMar>
+        <w:top w:w="0" w:type="dxa"/>
+        <w:left w:w="108" w:type="dxa"/>
+        <w:bottom w:w="0" w:type="dxa"/>
+        <w:right w:w="108" w:type="dxa"/>
+      </w:tblCellMar>
+    </w:tblPr>
   </w:style>
 </w:styles>
 </file>

</xml_diff>